<commit_message>
Fill in energy summary
</commit_message>
<xml_diff>
--- a/IACtemplate.docx
+++ b/IACtemplate.docx
@@ -641,34 +641,16 @@
         <w:jc w:val="center"/>
       </w:pPr>
       <w:r>
-        <w:t xml:space="preserve">Dr. </w:t>
-      </w:r>
-      <w:proofErr w:type="spellStart"/>
-      <w:r>
-        <w:t>Alparslan</w:t>
-      </w:r>
-      <w:proofErr w:type="spellEnd"/>
-      <w:r>
-        <w:t xml:space="preserve"> </w:t>
-      </w:r>
-      <w:proofErr w:type="spellStart"/>
-      <w:r>
-        <w:t>Oztekin</w:t>
-      </w:r>
-      <w:proofErr w:type="spellEnd"/>
+        <w:t>Dr. Alparslan Oztekin</w:t>
+      </w:r>
     </w:p>
     <w:p>
       <w:pPr>
         <w:jc w:val="center"/>
       </w:pPr>
       <w:r>
-        <w:t xml:space="preserve">Dr. Sudhakar </w:t>
-      </w:r>
-      <w:proofErr w:type="spellStart"/>
-      <w:r>
-        <w:t>Neti</w:t>
-      </w:r>
-      <w:proofErr w:type="spellEnd"/>
+        <w:t>Dr. Sudhakar Neti</w:t>
+      </w:r>
     </w:p>
     <w:p>
       <w:pPr>
@@ -677,31 +659,16 @@
       <w:bookmarkStart w:id="0" w:name="_gjdgxs" w:colFirst="0" w:colLast="0"/>
       <w:bookmarkEnd w:id="0"/>
       <w:r>
-        <w:t xml:space="preserve">JoAnn </w:t>
-      </w:r>
-      <w:proofErr w:type="spellStart"/>
-      <w:r>
-        <w:t>Casciano</w:t>
-      </w:r>
-      <w:proofErr w:type="spellEnd"/>
+        <w:t>JoAnn Casciano</w:t>
+      </w:r>
     </w:p>
     <w:p>
       <w:pPr>
         <w:jc w:val="center"/>
       </w:pPr>
-      <w:proofErr w:type="spellStart"/>
-      <w:r>
-        <w:t>Muhannad</w:t>
-      </w:r>
-      <w:proofErr w:type="spellEnd"/>
-      <w:r>
-        <w:t xml:space="preserve"> </w:t>
-      </w:r>
-      <w:proofErr w:type="spellStart"/>
-      <w:r>
-        <w:t>Altimemy</w:t>
-      </w:r>
-      <w:proofErr w:type="spellEnd"/>
+      <w:r>
+        <w:t>Muhannad Altimemy</w:t>
+      </w:r>
     </w:p>
     <w:p>
       <w:pPr>
@@ -724,31 +691,16 @@
         <w:jc w:val="center"/>
       </w:pPr>
       <w:r>
-        <w:t xml:space="preserve">Tong </w:t>
-      </w:r>
-      <w:proofErr w:type="spellStart"/>
-      <w:r>
-        <w:t>Su</w:t>
-      </w:r>
-      <w:proofErr w:type="spellEnd"/>
+        <w:t>Tong Su</w:t>
+      </w:r>
     </w:p>
     <w:p>
       <w:pPr>
         <w:jc w:val="center"/>
       </w:pPr>
-      <w:proofErr w:type="spellStart"/>
-      <w:r>
-        <w:t>Guanyang</w:t>
-      </w:r>
-      <w:proofErr w:type="spellEnd"/>
-      <w:r>
-        <w:t xml:space="preserve"> </w:t>
-      </w:r>
-      <w:proofErr w:type="spellStart"/>
-      <w:r>
-        <w:t>Xue</w:t>
-      </w:r>
-      <w:proofErr w:type="spellEnd"/>
+      <w:r>
+        <w:t>Guanyang Xue</w:t>
+      </w:r>
     </w:p>
     <w:p>
       <w:pPr>
@@ -983,29 +935,13 @@
         <w:t>electricity (</w:t>
       </w:r>
       <w:r>
-        <w:t>${</w:t>
-      </w:r>
-      <w:proofErr w:type="spellStart"/>
-      <w:r>
-        <w:t>StartMo</w:t>
-      </w:r>
-      <w:proofErr w:type="spellEnd"/>
-      <w:r>
-        <w:t>}</w:t>
+        <w:t>${StartMo}</w:t>
       </w:r>
       <w:r>
         <w:t xml:space="preserve"> to </w:t>
       </w:r>
       <w:r>
-        <w:t>${</w:t>
-      </w:r>
-      <w:proofErr w:type="spellStart"/>
-      <w:r>
-        <w:t>EndMo</w:t>
-      </w:r>
-      <w:proofErr w:type="spellEnd"/>
-      <w:r>
-        <w:t>}</w:t>
+        <w:t>${EndMo}</w:t>
       </w:r>
       <w:r>
         <w:rPr>
@@ -1166,29 +1102,13 @@
               <w:jc w:val="center"/>
             </w:pPr>
             <w:r>
-              <w:t>${</w:t>
-            </w:r>
-            <w:proofErr w:type="spellStart"/>
-            <w:r>
-              <w:t>TotalEkWh</w:t>
-            </w:r>
-            <w:proofErr w:type="spellEnd"/>
-            <w:r>
-              <w:t>} kWh or</w:t>
+              <w:t>${TotalEkWh} kWh or</w:t>
             </w:r>
             <w:r>
               <w:t xml:space="preserve"> </w:t>
             </w:r>
             <w:r>
-              <w:t>${</w:t>
-            </w:r>
-            <w:proofErr w:type="spellStart"/>
-            <w:r>
-              <w:t>TotalEBtu</w:t>
-            </w:r>
-            <w:proofErr w:type="spellEnd"/>
-            <w:r>
-              <w:t>}</w:t>
+              <w:t>${TotalEBtu}</w:t>
             </w:r>
             <w:r>
               <w:t xml:space="preserve"> MMBtu</w:t>
@@ -1200,15 +1120,7 @@
               <w:jc w:val="center"/>
             </w:pPr>
             <w:r>
-              <w:t>${</w:t>
-            </w:r>
-            <w:proofErr w:type="spellStart"/>
-            <w:r>
-              <w:t>TotalDkW</w:t>
-            </w:r>
-            <w:proofErr w:type="spellEnd"/>
-            <w:r>
-              <w:t>} kW</w:t>
+              <w:t>${TotalDkW} kW</w:t>
             </w:r>
           </w:p>
         </w:tc>
@@ -1226,15 +1138,7 @@
               </w:rPr>
             </w:pPr>
             <w:r>
-              <w:t>${</w:t>
-            </w:r>
-            <w:proofErr w:type="spellStart"/>
-            <w:r>
-              <w:t>TotalECost</w:t>
-            </w:r>
-            <w:proofErr w:type="spellEnd"/>
-            <w:r>
-              <w:t xml:space="preserve">} </w:t>
+              <w:t xml:space="preserve">${TotalECost} </w:t>
             </w:r>
           </w:p>
         </w:tc>
@@ -1275,15 +1179,7 @@
               <w:jc w:val="center"/>
             </w:pPr>
             <w:r>
-              <w:t>${</w:t>
-            </w:r>
-            <w:proofErr w:type="spellStart"/>
-            <w:r>
-              <w:t>TotalFBtu</w:t>
-            </w:r>
-            <w:proofErr w:type="spellEnd"/>
-            <w:r>
-              <w:t>} MMBtu</w:t>
+              <w:t>${TotalFBtu} MMBtu</w:t>
             </w:r>
           </w:p>
         </w:tc>
@@ -1301,15 +1197,7 @@
               <w:t>$</w:t>
             </w:r>
             <w:r>
-              <w:t>{</w:t>
-            </w:r>
-            <w:proofErr w:type="spellStart"/>
-            <w:r>
-              <w:t>TotalFCost</w:t>
-            </w:r>
-            <w:proofErr w:type="spellEnd"/>
-            <w:r>
-              <w:t>}</w:t>
+              <w:t>{TotalFCost}</w:t>
             </w:r>
           </w:p>
         </w:tc>
@@ -1356,21 +1244,7 @@
               <w:rPr>
                 <w:b/>
               </w:rPr>
-              <w:t>${</w:t>
-            </w:r>
-            <w:proofErr w:type="spellStart"/>
-            <w:r>
-              <w:rPr>
-                <w:b/>
-              </w:rPr>
-              <w:t>TotalBtu</w:t>
-            </w:r>
-            <w:proofErr w:type="spellEnd"/>
-            <w:r>
-              <w:rPr>
-                <w:b/>
-              </w:rPr>
-              <w:t>} MMBtu</w:t>
+              <w:t>${TotalBtu} MMBtu</w:t>
             </w:r>
           </w:p>
         </w:tc>
@@ -1391,21 +1265,7 @@
               <w:rPr>
                 <w:b/>
               </w:rPr>
-              <w:t>${</w:t>
-            </w:r>
-            <w:proofErr w:type="spellStart"/>
-            <w:r>
-              <w:rPr>
-                <w:b/>
-              </w:rPr>
-              <w:t>TotalCost</w:t>
-            </w:r>
-            <w:proofErr w:type="spellEnd"/>
-            <w:r>
-              <w:rPr>
-                <w:b/>
-              </w:rPr>
-              <w:t>}</w:t>
+              <w:t>${TotalCost}</w:t>
             </w:r>
           </w:p>
         </w:tc>
@@ -1701,6 +1561,12 @@
         <w:rPr>
           <w:color w:val="000000"/>
         </w:rPr>
+        <w:t>/</w:t>
+      </w:r>
+      <w:r>
+        <w:rPr>
+          <w:color w:val="000000"/>
+        </w:rPr>
         <w:t>MMBtu</w:t>
       </w:r>
     </w:p>
@@ -1883,7 +1749,6 @@
         </w:rPr>
         <w:t>${</w:t>
       </w:r>
-      <w:proofErr w:type="spellStart"/>
       <w:r>
         <w:rPr>
           <w:b/>
@@ -1896,48 +1761,22 @@
           <w:b/>
           <w:u w:val="single"/>
         </w:rPr>
-        <w:t>MMBtu</w:t>
-      </w:r>
-      <w:proofErr w:type="spellEnd"/>
+        <w:t>MMBtu}</w:t>
+      </w:r>
       <w:r>
         <w:rPr>
           <w:b/>
           <w:u w:val="single"/>
         </w:rPr>
-        <w:t>}</w:t>
-      </w:r>
-      <w:r>
-        <w:rPr>
-          <w:b/>
+        <w:t xml:space="preserve"> MMBtu</w:t>
+      </w:r>
+      <w:r>
+        <w:rPr>
+          <w:b/>
+          <w:color w:val="000000"/>
           <w:u w:val="single"/>
         </w:rPr>
-        <w:t xml:space="preserve"> MMBtu</w:t>
-      </w:r>
-      <w:r>
-        <w:rPr>
-          <w:b/>
-          <w:color w:val="000000"/>
-          <w:u w:val="single"/>
-        </w:rPr>
-        <w:t>/</w:t>
-      </w:r>
-      <w:proofErr w:type="spellStart"/>
-      <w:r>
-        <w:rPr>
-          <w:b/>
-          <w:color w:val="000000"/>
-          <w:u w:val="single"/>
-        </w:rPr>
-        <w:t>yr</w:t>
-      </w:r>
-      <w:proofErr w:type="spellEnd"/>
-      <w:r>
-        <w:rPr>
-          <w:b/>
-          <w:color w:val="000000"/>
-          <w:u w:val="single"/>
-        </w:rPr>
-        <w:t xml:space="preserve"> </w:t>
+        <w:t xml:space="preserve">/yr </w:t>
       </w:r>
       <w:r>
         <w:rPr>
@@ -2526,18 +2365,10 @@
         <w:t>${AARACS}</w:t>
       </w:r>
       <w:r>
-        <w:t xml:space="preserve">, is given in Table </w:t>
-      </w:r>
-      <w:proofErr w:type="gramStart"/>
-      <w:r>
-        <w:t>2.</w:t>
-      </w:r>
-      <w:r>
-        <w:t>&lt;</w:t>
-      </w:r>
-      <w:proofErr w:type="gramEnd"/>
-      <w:r>
-        <w:t>/AAR&gt;</w:t>
+        <w:t>, is given in Table 2.</w:t>
+      </w:r>
+      <w:r>
+        <w:t>&lt;/AAR&gt;</w:t>
       </w:r>
     </w:p>
     <w:tbl>
@@ -2746,23 +2577,7 @@
                 <w:b/>
                 <w:color w:val="000000"/>
               </w:rPr>
-              <w:t>Pay Back Period (</w:t>
-            </w:r>
-            <w:proofErr w:type="spellStart"/>
-            <w:r>
-              <w:rPr>
-                <w:b/>
-                <w:color w:val="000000"/>
-              </w:rPr>
-              <w:t>yrs</w:t>
-            </w:r>
-            <w:proofErr w:type="spellEnd"/>
-            <w:r>
-              <w:rPr>
-                <w:b/>
-                <w:color w:val="000000"/>
-              </w:rPr>
-              <w:t>)</w:t>
+              <w:t>Pay Back Period (yrs)</w:t>
             </w:r>
           </w:p>
         </w:tc>
@@ -5377,23 +5192,7 @@
                 <w:b/>
                 <w:color w:val="000000"/>
               </w:rPr>
-              <w:t>${</w:t>
-            </w:r>
-            <w:proofErr w:type="spellStart"/>
-            <w:r>
-              <w:rPr>
-                <w:b/>
-                <w:color w:val="000000"/>
-              </w:rPr>
-              <w:t>ARMMBtu</w:t>
-            </w:r>
-            <w:proofErr w:type="spellEnd"/>
-            <w:r>
-              <w:rPr>
-                <w:b/>
-                <w:color w:val="000000"/>
-              </w:rPr>
-              <w:t>} MMBtu</w:t>
+              <w:t>${ARMMBtu} MMBtu</w:t>
             </w:r>
           </w:p>
         </w:tc>
@@ -5783,23 +5582,7 @@
                 <w:b/>
                 <w:color w:val="000000"/>
               </w:rPr>
-              <w:t>Pay Back Period (</w:t>
-            </w:r>
-            <w:proofErr w:type="spellStart"/>
-            <w:r>
-              <w:rPr>
-                <w:b/>
-                <w:color w:val="000000"/>
-              </w:rPr>
-              <w:t>yrs</w:t>
-            </w:r>
-            <w:proofErr w:type="spellEnd"/>
-            <w:r>
-              <w:rPr>
-                <w:b/>
-                <w:color w:val="000000"/>
-              </w:rPr>
-              <w:t>)</w:t>
+              <w:t>Pay Back Period (yrs)</w:t>
             </w:r>
           </w:p>
         </w:tc>
@@ -6754,9 +6537,8 @@
                 <w:b/>
                 <w:color w:val="000000"/>
               </w:rPr>
-              <w:t>${</w:t>
-            </w:r>
-            <w:proofErr w:type="spellStart"/>
+              <w:t>${A</w:t>
+            </w:r>
             <w:r>
               <w:rPr>
                 <w:b/>
@@ -6769,22 +6551,7 @@
                 <w:b/>
                 <w:color w:val="000000"/>
               </w:rPr>
-              <w:t>A</w:t>
-            </w:r>
-            <w:r>
-              <w:rPr>
-                <w:b/>
-                <w:color w:val="000000"/>
-              </w:rPr>
-              <w:t>RMMBtu</w:t>
-            </w:r>
-            <w:proofErr w:type="spellEnd"/>
-            <w:r>
-              <w:rPr>
-                <w:b/>
-                <w:color w:val="000000"/>
-              </w:rPr>
-              <w:t>} MMBtu</w:t>
+              <w:t>RMMBtu} MMBtu</w:t>
             </w:r>
           </w:p>
         </w:tc>
@@ -6961,30 +6728,14 @@
           <w:b/>
           <w:color w:val="000000"/>
         </w:rPr>
-        <w:t>: Summary of Additional Assessment Recommendations (AARs</w:t>
-      </w:r>
-      <w:proofErr w:type="gramStart"/>
-      <w:r>
-        <w:rPr>
-          <w:b/>
-          <w:color w:val="000000"/>
-        </w:rPr>
-        <w:t>).</w:t>
-      </w:r>
-      <w:r>
-        <w:rPr>
-          <w:b/>
-          <w:color w:val="000000"/>
-        </w:rPr>
-        <w:t>&lt;</w:t>
-      </w:r>
-      <w:proofErr w:type="gramEnd"/>
-      <w:r>
-        <w:rPr>
-          <w:b/>
-          <w:color w:val="000000"/>
-        </w:rPr>
-        <w:t>/AAR&gt;</w:t>
+        <w:t>: Summary of Additional Assessment Recommendations (AARs).</w:t>
+      </w:r>
+      <w:r>
+        <w:rPr>
+          <w:b/>
+          <w:color w:val="000000"/>
+        </w:rPr>
+        <w:t>&lt;/AAR&gt;</w:t>
       </w:r>
       <w:bookmarkEnd w:id="12"/>
     </w:p>
@@ -9312,29 +9063,13 @@
               <w:jc w:val="center"/>
             </w:pPr>
             <w:r>
-              <w:t>${</w:t>
-            </w:r>
-            <w:proofErr w:type="spellStart"/>
-            <w:r>
-              <w:t>TotalEkWh</w:t>
-            </w:r>
-            <w:proofErr w:type="spellEnd"/>
-            <w:r>
-              <w:t>} kWh or</w:t>
+              <w:t>${TotalEkWh} kWh or</w:t>
             </w:r>
             <w:r>
               <w:t xml:space="preserve"> </w:t>
             </w:r>
             <w:r>
-              <w:t>${</w:t>
-            </w:r>
-            <w:proofErr w:type="spellStart"/>
-            <w:r>
-              <w:t>TotalEBtu</w:t>
-            </w:r>
-            <w:proofErr w:type="spellEnd"/>
-            <w:r>
-              <w:t>} MMBtu</w:t>
+              <w:t>${TotalEBtu} MMBtu</w:t>
             </w:r>
           </w:p>
           <w:p>
@@ -9343,15 +9078,7 @@
               <w:jc w:val="center"/>
             </w:pPr>
             <w:r>
-              <w:t>${</w:t>
-            </w:r>
-            <w:proofErr w:type="spellStart"/>
-            <w:r>
-              <w:t>TotalDkW</w:t>
-            </w:r>
-            <w:proofErr w:type="spellEnd"/>
-            <w:r>
-              <w:t>} kW</w:t>
+              <w:t>${TotalDkW} kW</w:t>
             </w:r>
           </w:p>
         </w:tc>
@@ -9369,15 +9096,7 @@
               </w:rPr>
             </w:pPr>
             <w:r>
-              <w:t>${</w:t>
-            </w:r>
-            <w:proofErr w:type="spellStart"/>
-            <w:r>
-              <w:t>TotalECost</w:t>
-            </w:r>
-            <w:proofErr w:type="spellEnd"/>
-            <w:r>
-              <w:t xml:space="preserve">} </w:t>
+              <w:t xml:space="preserve">${TotalECost} </w:t>
             </w:r>
           </w:p>
         </w:tc>
@@ -9412,15 +9131,7 @@
               <w:jc w:val="center"/>
             </w:pPr>
             <w:r>
-              <w:t>${</w:t>
-            </w:r>
-            <w:proofErr w:type="spellStart"/>
-            <w:r>
-              <w:t>TotalFBtu</w:t>
-            </w:r>
-            <w:proofErr w:type="spellEnd"/>
-            <w:r>
-              <w:t>} MMBtu</w:t>
+              <w:t>${TotalFBtu} MMBtu</w:t>
             </w:r>
           </w:p>
         </w:tc>
@@ -9435,15 +9146,7 @@
               <w:jc w:val="center"/>
             </w:pPr>
             <w:r>
-              <w:t>${</w:t>
-            </w:r>
-            <w:proofErr w:type="spellStart"/>
-            <w:r>
-              <w:t>TotalFCost</w:t>
-            </w:r>
-            <w:proofErr w:type="spellEnd"/>
-            <w:r>
-              <w:t>}</w:t>
+              <w:t>${TotalFCost}</w:t>
             </w:r>
           </w:p>
         </w:tc>
@@ -9490,21 +9193,7 @@
               <w:rPr>
                 <w:b/>
               </w:rPr>
-              <w:t>${</w:t>
-            </w:r>
-            <w:proofErr w:type="spellStart"/>
-            <w:r>
-              <w:rPr>
-                <w:b/>
-              </w:rPr>
-              <w:t>TotalBtu</w:t>
-            </w:r>
-            <w:proofErr w:type="spellEnd"/>
-            <w:r>
-              <w:rPr>
-                <w:b/>
-              </w:rPr>
-              <w:t>} MMBtu</w:t>
+              <w:t>${TotalBtu} MMBtu</w:t>
             </w:r>
           </w:p>
         </w:tc>
@@ -9525,21 +9214,7 @@
               <w:rPr>
                 <w:b/>
               </w:rPr>
-              <w:t>${</w:t>
-            </w:r>
-            <w:proofErr w:type="spellStart"/>
-            <w:r>
-              <w:rPr>
-                <w:b/>
-              </w:rPr>
-              <w:t>TotalCost</w:t>
-            </w:r>
-            <w:proofErr w:type="spellEnd"/>
-            <w:r>
-              <w:rPr>
-                <w:b/>
-              </w:rPr>
-              <w:t>}</w:t>
+              <w:t>${TotalCost}</w:t>
             </w:r>
           </w:p>
         </w:tc>
@@ -10822,16 +10497,8 @@
               <w:rPr>
                 <w:highlight w:val="yellow"/>
               </w:rPr>
-              <w:t xml:space="preserve">1 </w:t>
-            </w:r>
-            <w:proofErr w:type="spellStart"/>
-            <w:r>
-              <w:rPr>
-                <w:highlight w:val="yellow"/>
-              </w:rPr>
-              <w:t>hr</w:t>
-            </w:r>
-            <w:proofErr w:type="spellEnd"/>
+              <w:t>1 hr</w:t>
+            </w:r>
           </w:p>
         </w:tc>
         <w:tc>
@@ -11114,23 +10781,7 @@
       </w:pPr>
       <w:r>
         <w:tab/>
-        <w:t xml:space="preserve">The Office of Manufacturing and Energy Supply Chains (MESC) in the U.S. Department of Energy (DOE) has developed a range of tools and guidelines that are of prime interest to industry. The "Best Practices" program includes a set of tools dealing with various aspects of industry, such as steam and its use, pump systems, selection of motors, etc. The program identifies opportunities to save energy and increase efficiency, with the use of new technologies and system improvements to carry out those opportunities.  There are five main areas on which the Best Practices program focuses. These are some of the more energy consuming aspects of industry </w:t>
-      </w:r>
-      <w:proofErr w:type="gramStart"/>
-      <w:r>
-        <w:t>and also</w:t>
-      </w:r>
-      <w:proofErr w:type="gramEnd"/>
-      <w:r>
-        <w:t xml:space="preserve"> those that have the highest potential for better efficiency and energy savings.  Tools are now available for the areas </w:t>
-      </w:r>
-      <w:proofErr w:type="gramStart"/>
-      <w:r>
-        <w:t>of:</w:t>
-      </w:r>
-      <w:proofErr w:type="gramEnd"/>
-      <w:r>
-        <w:t xml:space="preserve">  motor systems, compressed air systems, pumping systems, steam systems, and process heating systems. Aside from what is available from the Industrial Assessment Centers, more information can be accessed at the MESC web site homepage at </w:t>
+        <w:t xml:space="preserve">The Office of Manufacturing and Energy Supply Chains (MESC) in the U.S. Department of Energy (DOE) has developed a range of tools and guidelines that are of prime interest to industry. The "Best Practices" program includes a set of tools dealing with various aspects of industry, such as steam and its use, pump systems, selection of motors, etc. The program identifies opportunities to save energy and increase efficiency, with the use of new technologies and system improvements to carry out those opportunities.  There are five main areas on which the Best Practices program focuses. These are some of the more energy consuming aspects of industry and also those that have the highest potential for better efficiency and energy savings.  Tools are now available for the areas of:  motor systems, compressed air systems, pumping systems, steam systems, and process heating systems. Aside from what is available from the Industrial Assessment Centers, more information can be accessed at the MESC web site homepage at </w:t>
       </w:r>
       <w:hyperlink r:id="rId15">
         <w:r>
@@ -11198,15 +10849,7 @@
       </w:pPr>
       <w:r>
         <w:lastRenderedPageBreak/>
-        <w:t xml:space="preserve">Aside from these suggestions, MESC has other tools that are part of the Best Practices program:  case studies with specific examples, publications relating to motors, and software.  The software offered includes </w:t>
-      </w:r>
-      <w:proofErr w:type="spellStart"/>
-      <w:r>
-        <w:t>MotorMaster</w:t>
-      </w:r>
-      <w:proofErr w:type="spellEnd"/>
-      <w:r>
-        <w:t>, which examines the energy efficiency of over 20,000 AC motors, along with protocols, to determine choices, such as replacing versus rewinding motors.  MESC also offers training sessions specifically for the betterment of motor systems and their efficiency.</w:t>
+        <w:t>Aside from these suggestions, MESC has other tools that are part of the Best Practices program:  case studies with specific examples, publications relating to motors, and software.  The software offered includes MotorMaster, which examines the energy efficiency of over 20,000 AC motors, along with protocols, to determine choices, such as replacing versus rewinding motors.  MESC also offers training sessions specifically for the betterment of motor systems and their efficiency.</w:t>
       </w:r>
     </w:p>
     <w:p>
@@ -11298,39 +10941,7 @@
       </w:pPr>
       <w:r>
         <w:tab/>
-        <w:t xml:space="preserve">MESC also has a particularly useful software tool entitled </w:t>
-      </w:r>
-      <w:proofErr w:type="spellStart"/>
-      <w:r>
-        <w:t>AirMaster</w:t>
-      </w:r>
-      <w:proofErr w:type="spellEnd"/>
-      <w:r>
-        <w:t xml:space="preserve"> that takes into consideration </w:t>
-      </w:r>
-      <w:proofErr w:type="gramStart"/>
-      <w:r>
-        <w:t>all of</w:t>
-      </w:r>
-      <w:proofErr w:type="gramEnd"/>
-      <w:r>
-        <w:t xml:space="preserve"> the issues discussed above. </w:t>
-      </w:r>
-      <w:proofErr w:type="spellStart"/>
-      <w:r>
-        <w:t>AirMaster</w:t>
-      </w:r>
-      <w:proofErr w:type="spellEnd"/>
-      <w:r>
-        <w:t xml:space="preserve"> assesses compressed air systems and includes molding capability and savings evaluation. The MESC website lists many opportunities for training available and publications for this </w:t>
-      </w:r>
-      <w:proofErr w:type="spellStart"/>
-      <w:r>
-        <w:t>AirMaster</w:t>
-      </w:r>
-      <w:proofErr w:type="spellEnd"/>
-      <w:r>
-        <w:t xml:space="preserve">. </w:t>
+        <w:t xml:space="preserve">MESC also has a particularly useful software tool entitled AirMaster that takes into consideration all of the issues discussed above. AirMaster assesses compressed air systems and includes molding capability and savings evaluation. The MESC website lists many opportunities for training available and publications for this AirMaster. </w:t>
       </w:r>
     </w:p>
     <w:p>
@@ -11354,15 +10965,7 @@
       </w:pPr>
       <w:r>
         <w:tab/>
-        <w:t xml:space="preserve">Steam is an indispensable commodity in industry and is used for many purposes, such as power generation, process heating and even cleaning. Over 45 percent of fuel consumed in industry is used to generate steam.  As with many process devices, keeping boiler and steam equipment in proper working order and having newer, more efficient equipment can save up to 20 percent of energy and cost.  There are four areas where improvements can be made to better a steam system.  They </w:t>
-      </w:r>
-      <w:proofErr w:type="gramStart"/>
-      <w:r>
-        <w:t>are:</w:t>
-      </w:r>
-      <w:proofErr w:type="gramEnd"/>
-      <w:r>
-        <w:t xml:space="preserve">  steam generation, steam distribution, steam end-use, and steam recovery.</w:t>
+        <w:t>Steam is an indispensable commodity in industry and is used for many purposes, such as power generation, process heating and even cleaning. Over 45 percent of fuel consumed in industry is used to generate steam.  As with many process devices, keeping boiler and steam equipment in proper working order and having newer, more efficient equipment can save up to 20 percent of energy and cost.  There are four areas where improvements can be made to better a steam system.  They are:  steam generation, steam distribution, steam end-use, and steam recovery.</w:t>
       </w:r>
     </w:p>
     <w:p>
@@ -11381,15 +10984,7 @@
         <w:t>2</w:t>
       </w:r>
       <w:r>
-        <w:t xml:space="preserve"> in the flue gases) can increase the efficiency of the boiler by 1 percent for every 15 percent of excess air.  Even boilers that have scheduled preventative maintenance and checks routinely have improper air-to-fuel ratios. The importance of maintaining proper </w:t>
-      </w:r>
-      <w:proofErr w:type="spellStart"/>
-      <w:r>
-        <w:t>ph</w:t>
-      </w:r>
-      <w:proofErr w:type="spellEnd"/>
-      <w:r>
-        <w:t xml:space="preserve"> and water quality in the boiler cannot be overstated, and keeping the water and fire sides of the boiler clean creates better heat transfer. Optimizing boiler blow down reduces total dissolved solids in the boiler, and optimizing the boiler's control system keeps it running at optimum efficiency. </w:t>
+        <w:t xml:space="preserve"> in the flue gases) can increase the efficiency of the boiler by 1 percent for every 15 percent of excess air.  Even boilers that have scheduled preventative maintenance and checks routinely have improper air-to-fuel ratios. The importance of maintaining proper ph and water quality in the boiler cannot be overstated, and keeping the water and fire sides of the boiler clean creates better heat transfer. Optimizing boiler blow down reduces total dissolved solids in the boiler, and optimizing the boiler's control system keeps it running at optimum efficiency. </w:t>
       </w:r>
     </w:p>
     <w:p>
@@ -11399,15 +10994,7 @@
       </w:pPr>
       <w:r>
         <w:tab/>
-        <w:t xml:space="preserve">As steam is transferred throughout the system, it can lose some of its enthalpy.  Insulating all pipes, </w:t>
-      </w:r>
-      <w:proofErr w:type="gramStart"/>
-      <w:r>
-        <w:t>flanges</w:t>
-      </w:r>
-      <w:proofErr w:type="gramEnd"/>
-      <w:r>
-        <w:t xml:space="preserve"> and valves, as well as having the correct sizes and shapes of all distribution steam traps, is essential for good efficiency.  The boiler pressure must be matched to system pressure and all system components should be sized for minimum pressure drop. All steam mains must be properly drained and ventilated. Lastly, proper anchoring and connecting of the systems with allowance for expansion is necessary.</w:t>
+        <w:t>As steam is transferred throughout the system, it can lose some of its enthalpy.  Insulating all pipes, flanges and valves, as well as having the correct sizes and shapes of all distribution steam traps, is essential for good efficiency.  The boiler pressure must be matched to system pressure and all system components should be sized for minimum pressure drop. All steam mains must be properly drained and ventilated. Lastly, proper anchoring and connecting of the systems with allowance for expansion is necessary.</w:t>
       </w:r>
     </w:p>
     <w:p>
@@ -11450,34 +11037,12 @@
         <w:tab/>
         <w:t>When the steam is transported to where it is needed, the equipment using the steam should be used to maximize the effective use and heat of the steam.  Items to be checked include proper size, shape, and maintenance of steam traps for their specific use.  Also, blow down of non-</w:t>
       </w:r>
-      <w:proofErr w:type="spellStart"/>
       <w:r>
         <w:rPr>
           <w:color w:val="000000"/>
         </w:rPr>
         <w:lastRenderedPageBreak/>
-        <w:t>condensables</w:t>
-      </w:r>
-      <w:proofErr w:type="spellEnd"/>
-      <w:r>
-        <w:rPr>
-          <w:color w:val="000000"/>
-        </w:rPr>
-        <w:t xml:space="preserve"> from condensing equipment is critical because for every 1% of non-</w:t>
-      </w:r>
-      <w:proofErr w:type="spellStart"/>
-      <w:r>
-        <w:rPr>
-          <w:color w:val="000000"/>
-        </w:rPr>
-        <w:t>condensables</w:t>
-      </w:r>
-      <w:proofErr w:type="spellEnd"/>
-      <w:r>
-        <w:rPr>
-          <w:color w:val="000000"/>
-        </w:rPr>
-        <w:t xml:space="preserve"> in the fluid, heat transfer coefficient decreases by 10%.</w:t>
+        <w:t>condensables from condensing equipment is critical because for every 1% of non-condensables in the fluid, heat transfer coefficient decreases by 10%.</w:t>
       </w:r>
       <w:r>
         <w:rPr>
@@ -11757,15 +11322,7 @@
         <w:jc w:val="both"/>
       </w:pPr>
       <w:r>
-        <w:t xml:space="preserve">Most companies are aware of energy costs but may not be clear as to the costs associated with lack of a corporate energy program. Such a program should include a method of keeping up-to-date bar (or other) graphs of energy consumption and associated costs </w:t>
-      </w:r>
-      <w:proofErr w:type="gramStart"/>
-      <w:r>
-        <w:t>on a monthly basis</w:t>
-      </w:r>
-      <w:proofErr w:type="gramEnd"/>
-      <w:r>
-        <w:t>.  As utility bills are received each month, the new data should be included on such graphs. Such pictorial views of the situation can be very helpful when making good decisions. It is also helpful to track various energy streams (electricity, gas, oil, etc.) separately. The data available for your plant is depicted on the following pages. Trends and anomalies are easily viewed from a graphical representation, and thus conservation measures are more easily ascertained.</w:t>
+        <w:t>Most companies are aware of energy costs but may not be clear as to the costs associated with lack of a corporate energy program. Such a program should include a method of keeping up-to-date bar (or other) graphs of energy consumption and associated costs on a monthly basis.  As utility bills are received each month, the new data should be included on such graphs. Such pictorial views of the situation can be very helpful when making good decisions. It is also helpful to track various energy streams (electricity, gas, oil, etc.) separately. The data available for your plant is depicted on the following pages. Trends and anomalies are easily viewed from a graphical representation, and thus conservation measures are more easily ascertained.</w:t>
       </w:r>
     </w:p>
     <w:p>
@@ -11788,21 +11345,7 @@
         <w:rPr>
           <w:color w:val="000000"/>
         </w:rPr>
-        <w:t xml:space="preserve">Use of a standard format and units for all energy streams (e.g., Btu or MMBtu), rather than different units (such as kilowatt hours for electricity, </w:t>
-      </w:r>
-      <w:proofErr w:type="spellStart"/>
-      <w:r>
-        <w:rPr>
-          <w:color w:val="000000"/>
-        </w:rPr>
-        <w:t>therms</w:t>
-      </w:r>
-      <w:proofErr w:type="spellEnd"/>
-      <w:r>
-        <w:rPr>
-          <w:color w:val="000000"/>
-        </w:rPr>
-        <w:t>, or ft</w:t>
+        <w:t>Use of a standard format and units for all energy streams (e.g., Btu or MMBtu), rather than different units (such as kilowatt hours for electricity, therms, or ft</w:t>
       </w:r>
       <w:r>
         <w:rPr>
@@ -12061,16 +11604,8 @@
               <w:rPr>
                 <w:color w:val="000000"/>
               </w:rPr>
-              <w:t xml:space="preserve">1 </w:t>
-            </w:r>
-            <w:proofErr w:type="spellStart"/>
-            <w:r>
-              <w:rPr>
-                <w:color w:val="000000"/>
-              </w:rPr>
-              <w:t>Therm</w:t>
-            </w:r>
-            <w:proofErr w:type="spellEnd"/>
+              <w:t>1 Therm</w:t>
+            </w:r>
           </w:p>
         </w:tc>
         <w:tc>
@@ -12158,16 +11693,8 @@
               <w:rPr>
                 <w:color w:val="000000"/>
               </w:rPr>
-              <w:t xml:space="preserve">1 </w:t>
-            </w:r>
-            <w:proofErr w:type="spellStart"/>
-            <w:r>
-              <w:rPr>
-                <w:color w:val="000000"/>
-              </w:rPr>
-              <w:t>Decatherm</w:t>
-            </w:r>
-            <w:proofErr w:type="spellEnd"/>
+              <w:t>1 Decatherm</w:t>
+            </w:r>
           </w:p>
         </w:tc>
         <w:tc>
@@ -12241,15 +11768,7 @@
               <w:spacing w:before="60" w:after="60"/>
             </w:pPr>
             <w:r>
-              <w:t xml:space="preserve">1 </w:t>
-            </w:r>
-            <w:proofErr w:type="spellStart"/>
-            <w:r>
-              <w:t>Cu.ft</w:t>
-            </w:r>
-            <w:proofErr w:type="spellEnd"/>
-            <w:r>
-              <w:t>. of Natural Gas</w:t>
+              <w:t>1 Cu.ft. of Natural Gas</w:t>
             </w:r>
           </w:p>
         </w:tc>
@@ -12296,15 +11815,7 @@
               <w:spacing w:before="60" w:after="60"/>
             </w:pPr>
             <w:r>
-              <w:t xml:space="preserve">1 </w:t>
-            </w:r>
-            <w:proofErr w:type="spellStart"/>
-            <w:r>
-              <w:t>Mcft</w:t>
-            </w:r>
-            <w:proofErr w:type="spellEnd"/>
-            <w:r>
-              <w:t xml:space="preserve"> of Natural Gas </w:t>
+              <w:t xml:space="preserve">1 Mcft of Natural Gas </w:t>
             </w:r>
           </w:p>
         </w:tc>
@@ -12569,35 +12080,7 @@
         <w:rPr>
           <w:color w:val="000000"/>
         </w:rPr>
-        <w:t xml:space="preserve">Effective waste management and waste minimization starts with a complete inventory of all plant wastes, both hazardous and non-hazardous, </w:t>
-      </w:r>
-      <w:proofErr w:type="gramStart"/>
-      <w:r>
-        <w:rPr>
-          <w:color w:val="000000"/>
-        </w:rPr>
-        <w:t>so as to</w:t>
-      </w:r>
-      <w:proofErr w:type="gramEnd"/>
-      <w:r>
-        <w:rPr>
-          <w:color w:val="000000"/>
-        </w:rPr>
-        <w:t xml:space="preserve"> understand the types and sources of all waste streams. Accounting for exact quantities and costs is important to this process. When this has been done, it is necessary to analyze this information from economic, </w:t>
-      </w:r>
-      <w:proofErr w:type="gramStart"/>
-      <w:r>
-        <w:rPr>
-          <w:color w:val="000000"/>
-        </w:rPr>
-        <w:t>legal</w:t>
-      </w:r>
-      <w:proofErr w:type="gramEnd"/>
-      <w:r>
-        <w:rPr>
-          <w:color w:val="000000"/>
-        </w:rPr>
-        <w:t xml:space="preserve"> and technical perspectives, and, finally, to prepare a comprehensive waste plan that addresses corporate concerns in the most effective way. The Environmental Protection Agency recommends the following four-step process for effective waste management.</w:t>
+        <w:t>Effective waste management and waste minimization starts with a complete inventory of all plant wastes, both hazardous and non-hazardous, so as to understand the types and sources of all waste streams. Accounting for exact quantities and costs is important to this process. When this has been done, it is necessary to analyze this information from economic, legal and technical perspectives, and, finally, to prepare a comprehensive waste plan that addresses corporate concerns in the most effective way. The Environmental Protection Agency recommends the following four-step process for effective waste management.</w:t>
       </w:r>
     </w:p>
     <w:p>
@@ -12643,16 +12126,8 @@
         <w:rPr>
           <w:color w:val="000000"/>
         </w:rPr>
-        <w:t xml:space="preserve">Establish management </w:t>
-      </w:r>
-      <w:proofErr w:type="gramStart"/>
-      <w:r>
-        <w:rPr>
-          <w:color w:val="000000"/>
-        </w:rPr>
-        <w:t>commitment</w:t>
-      </w:r>
-      <w:proofErr w:type="gramEnd"/>
+        <w:t>Establish management commitment</w:t>
+      </w:r>
     </w:p>
     <w:p>
       <w:pPr>
@@ -12674,16 +12149,8 @@
         <w:rPr>
           <w:color w:val="000000"/>
         </w:rPr>
-        <w:t xml:space="preserve">Set overall assessment program </w:t>
-      </w:r>
-      <w:proofErr w:type="gramStart"/>
-      <w:r>
-        <w:rPr>
-          <w:color w:val="000000"/>
-        </w:rPr>
-        <w:t>goals</w:t>
-      </w:r>
-      <w:proofErr w:type="gramEnd"/>
+        <w:t>Set overall assessment program goals</w:t>
+      </w:r>
     </w:p>
     <w:p>
       <w:pPr>
@@ -12705,16 +12172,8 @@
         <w:rPr>
           <w:color w:val="000000"/>
         </w:rPr>
-        <w:t xml:space="preserve">Organize assessment program </w:t>
-      </w:r>
-      <w:proofErr w:type="gramStart"/>
-      <w:r>
-        <w:rPr>
-          <w:color w:val="000000"/>
-        </w:rPr>
-        <w:t>team</w:t>
-      </w:r>
-      <w:proofErr w:type="gramEnd"/>
+        <w:t>Organize assessment program team</w:t>
+      </w:r>
     </w:p>
     <w:p>
       <w:pPr>
@@ -12773,16 +12232,8 @@
         <w:rPr>
           <w:color w:val="000000"/>
         </w:rPr>
-        <w:t xml:space="preserve">Collect and process plant </w:t>
-      </w:r>
-      <w:proofErr w:type="gramStart"/>
-      <w:r>
-        <w:rPr>
-          <w:color w:val="000000"/>
-        </w:rPr>
-        <w:t>data</w:t>
-      </w:r>
-      <w:proofErr w:type="gramEnd"/>
+        <w:t>Collect and process plant data</w:t>
+      </w:r>
     </w:p>
     <w:p>
       <w:pPr>
@@ -12804,16 +12255,8 @@
         <w:rPr>
           <w:color w:val="000000"/>
         </w:rPr>
-        <w:t xml:space="preserve">Prioritize and select assessment </w:t>
-      </w:r>
-      <w:proofErr w:type="gramStart"/>
-      <w:r>
-        <w:rPr>
-          <w:color w:val="000000"/>
-        </w:rPr>
-        <w:t>goals</w:t>
-      </w:r>
-      <w:proofErr w:type="gramEnd"/>
+        <w:t>Prioritize and select assessment goals</w:t>
+      </w:r>
     </w:p>
     <w:p>
       <w:pPr>
@@ -12836,21 +12279,7 @@
           <w:color w:val="000000"/>
         </w:rPr>
         <w:lastRenderedPageBreak/>
-        <w:t xml:space="preserve">Inspect plant and review plant </w:t>
-      </w:r>
-      <w:proofErr w:type="gramStart"/>
-      <w:r>
-        <w:rPr>
-          <w:color w:val="000000"/>
-        </w:rPr>
-        <w:t>data</w:t>
-      </w:r>
-      <w:proofErr w:type="gramEnd"/>
-      <w:r>
-        <w:rPr>
-          <w:color w:val="000000"/>
-        </w:rPr>
-        <w:t xml:space="preserve"> </w:t>
+        <w:t xml:space="preserve">Inspect plant and review plant data </w:t>
       </w:r>
     </w:p>
     <w:p>
@@ -12873,16 +12302,8 @@
         <w:rPr>
           <w:color w:val="000000"/>
         </w:rPr>
-        <w:t xml:space="preserve">Generate and select options for </w:t>
-      </w:r>
-      <w:proofErr w:type="gramStart"/>
-      <w:r>
-        <w:rPr>
-          <w:color w:val="000000"/>
-        </w:rPr>
-        <w:t>study</w:t>
-      </w:r>
-      <w:proofErr w:type="gramEnd"/>
+        <w:t>Generate and select options for study</w:t>
+      </w:r>
     </w:p>
     <w:p>
       <w:pPr>
@@ -12973,16 +12394,8 @@
         <w:rPr>
           <w:color w:val="000000"/>
         </w:rPr>
-        <w:t xml:space="preserve">Select options for </w:t>
-      </w:r>
-      <w:proofErr w:type="gramStart"/>
-      <w:r>
-        <w:rPr>
-          <w:color w:val="000000"/>
-        </w:rPr>
-        <w:t>implementation</w:t>
-      </w:r>
-      <w:proofErr w:type="gramEnd"/>
+        <w:t>Select options for implementation</w:t>
+      </w:r>
     </w:p>
     <w:p>
       <w:pPr>
@@ -13027,16 +12440,8 @@
         <w:rPr>
           <w:color w:val="000000"/>
         </w:rPr>
-        <w:t xml:space="preserve">Finalize funding for justifiable </w:t>
-      </w:r>
-      <w:proofErr w:type="gramStart"/>
-      <w:r>
-        <w:rPr>
-          <w:color w:val="000000"/>
-        </w:rPr>
-        <w:t>projects</w:t>
-      </w:r>
-      <w:proofErr w:type="gramEnd"/>
+        <w:t>Finalize funding for justifiable projects</w:t>
+      </w:r>
     </w:p>
     <w:p>
       <w:pPr>
@@ -13058,16 +12463,8 @@
         <w:rPr>
           <w:color w:val="000000"/>
         </w:rPr>
-        <w:t xml:space="preserve">Install </w:t>
-      </w:r>
-      <w:proofErr w:type="gramStart"/>
-      <w:r>
-        <w:rPr>
-          <w:color w:val="000000"/>
-        </w:rPr>
-        <w:t>equipment</w:t>
-      </w:r>
-      <w:proofErr w:type="gramEnd"/>
+        <w:t>Install equipment</w:t>
+      </w:r>
     </w:p>
     <w:p>
       <w:pPr>
@@ -13089,16 +12486,8 @@
         <w:rPr>
           <w:color w:val="000000"/>
         </w:rPr>
-        <w:t xml:space="preserve">Implement procedures for </w:t>
-      </w:r>
-      <w:proofErr w:type="gramStart"/>
-      <w:r>
-        <w:rPr>
-          <w:color w:val="000000"/>
-        </w:rPr>
-        <w:t>savings</w:t>
-      </w:r>
-      <w:proofErr w:type="gramEnd"/>
+        <w:t>Implement procedures for savings</w:t>
+      </w:r>
     </w:p>
     <w:p>
       <w:pPr>
@@ -13215,16 +12604,8 @@
         <w:rPr>
           <w:color w:val="000000"/>
         </w:rPr>
-        <w:t xml:space="preserve">Implement procedures for </w:t>
-      </w:r>
-      <w:proofErr w:type="gramStart"/>
-      <w:r>
-        <w:rPr>
-          <w:color w:val="000000"/>
-        </w:rPr>
-        <w:t>savings</w:t>
-      </w:r>
-      <w:proofErr w:type="gramEnd"/>
+        <w:t>Implement procedures for savings</w:t>
+      </w:r>
     </w:p>
     <w:p>
       <w:pPr>
@@ -13453,21 +12834,7 @@
         <w:rPr>
           <w:color w:val="000000"/>
         </w:rPr>
-        <w:t>.  Note, also, that an AR involving only a reduction in demand (KW</w:t>
-      </w:r>
-      <w:proofErr w:type="gramStart"/>
-      <w:r>
-        <w:rPr>
-          <w:color w:val="000000"/>
-        </w:rPr>
-        <w:t>)</w:t>
-      </w:r>
-      <w:proofErr w:type="gramEnd"/>
-      <w:r>
-        <w:rPr>
-          <w:color w:val="000000"/>
-        </w:rPr>
-        <w:t xml:space="preserve"> or power factor (PF) improvement saves only dollars, not energy consumption (kWh).</w:t>
+        <w:t>.  Note, also, that an AR involving only a reduction in demand (KW) or power factor (PF) improvement saves only dollars, not energy consumption (kWh).</w:t>
       </w:r>
     </w:p>
     <w:p>
@@ -13500,15 +12867,7 @@
         <w:jc w:val="both"/>
       </w:pPr>
       <w:r>
-        <w:t xml:space="preserve">The average natural gas/fuel oil cost is based on usage during winter and summer months.  This data is also summarized below.  Sometimes, the cost of gas/fuel oil is lower in the summer than in the winter months.  In </w:t>
-      </w:r>
-      <w:proofErr w:type="gramStart"/>
-      <w:r>
-        <w:t>all of</w:t>
-      </w:r>
-      <w:proofErr w:type="gramEnd"/>
-      <w:r>
-        <w:t xml:space="preserve"> our calculations, involving natural gas or fuel oil, average values are used. We do not expect any significant changes in potential dollar savings for most of our recommendations involving natural gas or fuel oil.</w:t>
+        <w:t>The average natural gas/fuel oil cost is based on usage during winter and summer months.  This data is also summarized below.  Sometimes, the cost of gas/fuel oil is lower in the summer than in the winter months.  In all of our calculations, involving natural gas or fuel oil, average values are used. We do not expect any significant changes in potential dollar savings for most of our recommendations involving natural gas or fuel oil.</w:t>
       </w:r>
     </w:p>
     <w:p>
@@ -13600,15 +12959,7 @@
         <w:jc w:val="both"/>
       </w:pPr>
       <w:r>
-        <w:t xml:space="preserve">Most plant operations managers are not cybersecurity </w:t>
-      </w:r>
-      <w:proofErr w:type="gramStart"/>
-      <w:r>
-        <w:t>experts, but</w:t>
-      </w:r>
-      <w:proofErr w:type="gramEnd"/>
-      <w:r>
-        <w:t xml:space="preserve"> can benefit from a basic understanding of cybersecurity risks and mitigation activities. A guidance document provided by NIST, NIST Small Business Information Security: The Fundamentals, provides a thorough and easily readable overview of cybersecurity basics.</w:t>
+        <w:t>Most plant operations managers are not cybersecurity experts, but can benefit from a basic understanding of cybersecurity risks and mitigation activities. A guidance document provided by NIST, NIST Small Business Information Security: The Fundamentals, provides a thorough and easily readable overview of cybersecurity basics.</w:t>
       </w:r>
     </w:p>
     <w:p>
@@ -13692,16 +13043,8 @@
         <w:rPr>
           <w:color w:val="000000"/>
         </w:rPr>
-        <w:t xml:space="preserve">Identify what information your business stores and </w:t>
-      </w:r>
-      <w:proofErr w:type="gramStart"/>
-      <w:r>
-        <w:rPr>
-          <w:color w:val="000000"/>
-        </w:rPr>
-        <w:t>uses</w:t>
-      </w:r>
-      <w:proofErr w:type="gramEnd"/>
+        <w:t>Identify what information your business stores and uses</w:t>
+      </w:r>
     </w:p>
     <w:p>
       <w:pPr>
@@ -13726,16 +13069,8 @@
         <w:rPr>
           <w:color w:val="000000"/>
         </w:rPr>
-        <w:t xml:space="preserve">Determine the value of your </w:t>
-      </w:r>
-      <w:proofErr w:type="gramStart"/>
-      <w:r>
-        <w:rPr>
-          <w:color w:val="000000"/>
-        </w:rPr>
-        <w:t>information</w:t>
-      </w:r>
-      <w:proofErr w:type="gramEnd"/>
+        <w:t>Determine the value of your information</w:t>
+      </w:r>
     </w:p>
     <w:p>
       <w:pPr>
@@ -13760,16 +13095,8 @@
         <w:rPr>
           <w:color w:val="000000"/>
         </w:rPr>
-        <w:t xml:space="preserve">Develop an inventory of technologies used to store and process </w:t>
-      </w:r>
-      <w:proofErr w:type="gramStart"/>
-      <w:r>
-        <w:rPr>
-          <w:color w:val="000000"/>
-        </w:rPr>
-        <w:t>information</w:t>
-      </w:r>
-      <w:proofErr w:type="gramEnd"/>
+        <w:t>Develop an inventory of technologies used to store and process information</w:t>
+      </w:r>
     </w:p>
     <w:p>
       <w:pPr>
@@ -13794,16 +13121,8 @@
         <w:rPr>
           <w:color w:val="000000"/>
         </w:rPr>
-        <w:t xml:space="preserve">Understand your threats and </w:t>
-      </w:r>
-      <w:proofErr w:type="gramStart"/>
-      <w:r>
-        <w:rPr>
-          <w:color w:val="000000"/>
-        </w:rPr>
-        <w:t>vulnerabilities</w:t>
-      </w:r>
-      <w:proofErr w:type="gramEnd"/>
+        <w:t>Understand your threats and vulnerabilities</w:t>
+      </w:r>
     </w:p>
     <w:p>
       <w:pPr>
@@ -13854,16 +13173,8 @@
         <w:rPr>
           <w:color w:val="000000"/>
         </w:rPr>
-        <w:t xml:space="preserve">Identify and control who has access to your business </w:t>
-      </w:r>
-      <w:proofErr w:type="gramStart"/>
-      <w:r>
-        <w:rPr>
-          <w:color w:val="000000"/>
-        </w:rPr>
-        <w:t>information</w:t>
-      </w:r>
-      <w:proofErr w:type="gramEnd"/>
+        <w:t>Identify and control who has access to your business information</w:t>
+      </w:r>
     </w:p>
     <w:p>
       <w:pPr>
@@ -13914,16 +13225,8 @@
         <w:rPr>
           <w:color w:val="000000"/>
         </w:rPr>
-        <w:t xml:space="preserve">Require individual user accounts for each </w:t>
-      </w:r>
-      <w:proofErr w:type="gramStart"/>
-      <w:r>
-        <w:rPr>
-          <w:color w:val="000000"/>
-        </w:rPr>
-        <w:t>employee</w:t>
-      </w:r>
-      <w:proofErr w:type="gramEnd"/>
+        <w:t>Require individual user accounts for each employee</w:t>
+      </w:r>
     </w:p>
     <w:p>
       <w:pPr>
@@ -13948,16 +13251,8 @@
         <w:rPr>
           <w:color w:val="000000"/>
         </w:rPr>
-        <w:t xml:space="preserve">Create policies and procedures for information </w:t>
-      </w:r>
-      <w:proofErr w:type="gramStart"/>
-      <w:r>
-        <w:rPr>
-          <w:color w:val="000000"/>
-        </w:rPr>
-        <w:t>security</w:t>
-      </w:r>
-      <w:proofErr w:type="gramEnd"/>
+        <w:t>Create policies and procedures for information security</w:t>
+      </w:r>
     </w:p>
     <w:p>
       <w:pPr>
@@ -14049,16 +13344,8 @@
         <w:rPr>
           <w:color w:val="000000"/>
         </w:rPr>
-        <w:t xml:space="preserve">Patch your operating systems and </w:t>
-      </w:r>
-      <w:proofErr w:type="gramStart"/>
-      <w:r>
-        <w:rPr>
-          <w:color w:val="000000"/>
-        </w:rPr>
-        <w:t>applications</w:t>
-      </w:r>
-      <w:proofErr w:type="gramEnd"/>
+        <w:t>Patch your operating systems and applications</w:t>
+      </w:r>
     </w:p>
     <w:p>
       <w:pPr>
@@ -14083,16 +13370,8 @@
         <w:rPr>
           <w:color w:val="000000"/>
         </w:rPr>
-        <w:t xml:space="preserve">Install and activate software and hardware firewalls on all your business </w:t>
-      </w:r>
-      <w:proofErr w:type="gramStart"/>
-      <w:r>
-        <w:rPr>
-          <w:color w:val="000000"/>
-        </w:rPr>
-        <w:t>networks</w:t>
-      </w:r>
-      <w:proofErr w:type="gramEnd"/>
+        <w:t>Install and activate software and hardware firewalls on all your business networks</w:t>
+      </w:r>
     </w:p>
     <w:p>
       <w:pPr>
@@ -14117,16 +13396,8 @@
         <w:rPr>
           <w:color w:val="000000"/>
         </w:rPr>
-        <w:t xml:space="preserve">Secure your wireless access point and </w:t>
-      </w:r>
-      <w:proofErr w:type="gramStart"/>
-      <w:r>
-        <w:rPr>
-          <w:color w:val="000000"/>
-        </w:rPr>
-        <w:t>networks</w:t>
-      </w:r>
-      <w:proofErr w:type="gramEnd"/>
+        <w:t>Secure your wireless access point and networks</w:t>
+      </w:r>
     </w:p>
     <w:p>
       <w:pPr>
@@ -14151,16 +13422,8 @@
         <w:rPr>
           <w:color w:val="000000"/>
         </w:rPr>
-        <w:t xml:space="preserve">Set up web and email </w:t>
-      </w:r>
-      <w:proofErr w:type="gramStart"/>
-      <w:r>
-        <w:rPr>
-          <w:color w:val="000000"/>
-        </w:rPr>
-        <w:t>filters</w:t>
-      </w:r>
-      <w:proofErr w:type="gramEnd"/>
+        <w:t>Set up web and email filters</w:t>
+      </w:r>
     </w:p>
     <w:p>
       <w:pPr>
@@ -14185,16 +13448,8 @@
         <w:rPr>
           <w:color w:val="000000"/>
         </w:rPr>
-        <w:t xml:space="preserve">Use encryption for sensitive business </w:t>
-      </w:r>
-      <w:proofErr w:type="gramStart"/>
-      <w:r>
-        <w:rPr>
-          <w:color w:val="000000"/>
-        </w:rPr>
-        <w:t>information</w:t>
-      </w:r>
-      <w:proofErr w:type="gramEnd"/>
+        <w:t>Use encryption for sensitive business information</w:t>
+      </w:r>
     </w:p>
     <w:p>
       <w:pPr>
@@ -14286,16 +13541,8 @@
         <w:rPr>
           <w:color w:val="000000"/>
         </w:rPr>
-        <w:t xml:space="preserve">Install and update anti-virus, -spyware, and other –malware </w:t>
-      </w:r>
-      <w:proofErr w:type="gramStart"/>
-      <w:r>
-        <w:rPr>
-          <w:color w:val="000000"/>
-        </w:rPr>
-        <w:t>programs</w:t>
-      </w:r>
-      <w:proofErr w:type="gramEnd"/>
+        <w:t>Install and update anti-virus, -spyware, and other –malware programs</w:t>
+      </w:r>
     </w:p>
     <w:p>
       <w:pPr>
@@ -14320,16 +13567,8 @@
         <w:rPr>
           <w:color w:val="000000"/>
         </w:rPr>
-        <w:t xml:space="preserve">Maintain and monitor </w:t>
-      </w:r>
-      <w:proofErr w:type="gramStart"/>
-      <w:r>
-        <w:rPr>
-          <w:color w:val="000000"/>
-        </w:rPr>
-        <w:t>logs</w:t>
-      </w:r>
-      <w:proofErr w:type="gramEnd"/>
+        <w:t>Maintain and monitor logs</w:t>
+      </w:r>
     </w:p>
     <w:p>
       <w:pPr>
@@ -14369,16 +13608,8 @@
         <w:rPr>
           <w:color w:val="000000"/>
         </w:rPr>
-        <w:t xml:space="preserve">Develop a plan for disasters and information security </w:t>
-      </w:r>
-      <w:proofErr w:type="gramStart"/>
-      <w:r>
-        <w:rPr>
-          <w:color w:val="000000"/>
-        </w:rPr>
-        <w:t>incidents</w:t>
-      </w:r>
-      <w:proofErr w:type="gramEnd"/>
+        <w:t>Develop a plan for disasters and information security incidents</w:t>
+      </w:r>
     </w:p>
     <w:p>
       <w:pPr>
@@ -14418,16 +13649,8 @@
         <w:rPr>
           <w:color w:val="000000"/>
         </w:rPr>
-        <w:t>Make full backups of important business data/</w:t>
-      </w:r>
-      <w:proofErr w:type="gramStart"/>
-      <w:r>
-        <w:rPr>
-          <w:color w:val="000000"/>
-        </w:rPr>
-        <w:t>information</w:t>
-      </w:r>
-      <w:proofErr w:type="gramEnd"/>
+        <w:t>Make full backups of important business data/information</w:t>
+      </w:r>
     </w:p>
     <w:p>
       <w:pPr>
@@ -14452,16 +13675,8 @@
         <w:rPr>
           <w:color w:val="000000"/>
         </w:rPr>
-        <w:t>Make incremental backups of important business data/</w:t>
-      </w:r>
-      <w:proofErr w:type="gramStart"/>
-      <w:r>
-        <w:rPr>
-          <w:color w:val="000000"/>
-        </w:rPr>
-        <w:t>information</w:t>
-      </w:r>
-      <w:proofErr w:type="gramEnd"/>
+        <w:t>Make incremental backups of important business data/information</w:t>
+      </w:r>
     </w:p>
     <w:p>
       <w:pPr>
@@ -14486,16 +13701,8 @@
         <w:rPr>
           <w:color w:val="000000"/>
         </w:rPr>
-        <w:t xml:space="preserve">Consider cyber </w:t>
-      </w:r>
-      <w:proofErr w:type="gramStart"/>
-      <w:r>
-        <w:rPr>
-          <w:color w:val="000000"/>
-        </w:rPr>
-        <w:t>insurance</w:t>
-      </w:r>
-      <w:proofErr w:type="gramEnd"/>
+        <w:t>Consider cyber insurance</w:t>
+      </w:r>
     </w:p>
     <w:p>
       <w:pPr>
@@ -14814,13 +14021,8 @@
         <w:spacing w:before="120" w:after="120" w:line="360" w:lineRule="auto"/>
         <w:jc w:val="both"/>
       </w:pPr>
-      <w:proofErr w:type="gramStart"/>
-      <w:r>
-        <w:t>are considered to be</w:t>
-      </w:r>
-      <w:proofErr w:type="gramEnd"/>
-      <w:r>
-        <w:t xml:space="preserve"> eligible for rebates. There are several categories of rebates relating to lighting, HVAC, and electric motors (these can also be considered “custom projects”). Each utility has its own rate regarding rebates. These rates are billed on the amount of annual energy savings shown below:</w:t>
+      <w:r>
+        <w:t>are considered to be eligible for rebates. There are several categories of rebates relating to lighting, HVAC, and electric motors (these can also be considered “custom projects”). Each utility has its own rate regarding rebates. These rates are billed on the amount of annual energy savings shown below:</w:t>
       </w:r>
     </w:p>
     <w:tbl>
@@ -15167,19 +14369,11 @@
           <w:cols w:space="720"/>
         </w:sectPr>
       </w:pPr>
-      <w:proofErr w:type="gramStart"/>
-      <w:r>
-        <w:rPr>
-          <w:color w:val="000000"/>
-        </w:rPr>
-        <w:t>For the purpose of</w:t>
-      </w:r>
-      <w:proofErr w:type="gramEnd"/>
-      <w:r>
-        <w:rPr>
-          <w:color w:val="000000"/>
-        </w:rPr>
-        <w:t xml:space="preserve"> the calculations, a conservative value of the rebates will be considered as: $</w:t>
+      <w:r>
+        <w:rPr>
+          <w:color w:val="000000"/>
+        </w:rPr>
+        <w:t>For the purpose of the calculations, a conservative value of the rebates will be considered as: $</w:t>
       </w:r>
       <w:r>
         <w:rPr>
@@ -19504,39 +18698,7 @@
           <w:b/>
           <w:color w:val="000000"/>
         </w:rPr>
-        <w:t>${</w:t>
-      </w:r>
-      <w:proofErr w:type="spellStart"/>
-      <w:r>
-        <w:rPr>
-          <w:b/>
-          <w:color w:val="000000"/>
-        </w:rPr>
-        <w:t>StartMo</w:t>
-      </w:r>
-      <w:proofErr w:type="spellEnd"/>
-      <w:r>
-        <w:rPr>
-          <w:b/>
-          <w:color w:val="000000"/>
-        </w:rPr>
-        <w:t>} to ${</w:t>
-      </w:r>
-      <w:proofErr w:type="spellStart"/>
-      <w:r>
-        <w:rPr>
-          <w:b/>
-          <w:color w:val="000000"/>
-        </w:rPr>
-        <w:t>EndMo</w:t>
-      </w:r>
-      <w:proofErr w:type="spellEnd"/>
-      <w:r>
-        <w:rPr>
-          <w:b/>
-          <w:color w:val="000000"/>
-        </w:rPr>
-        <w:t>}.</w:t>
+        <w:t>${StartMo} to ${EndMo}.</w:t>
       </w:r>
       <w:r>
         <w:br w:type="page"/>
@@ -21850,39 +21012,7 @@
           <w:b/>
           <w:color w:val="000000"/>
         </w:rPr>
-        <w:t>${</w:t>
-      </w:r>
-      <w:proofErr w:type="spellStart"/>
-      <w:r>
-        <w:rPr>
-          <w:b/>
-          <w:color w:val="000000"/>
-        </w:rPr>
-        <w:t>StartMo</w:t>
-      </w:r>
-      <w:proofErr w:type="spellEnd"/>
-      <w:r>
-        <w:rPr>
-          <w:b/>
-          <w:color w:val="000000"/>
-        </w:rPr>
-        <w:t>} to ${</w:t>
-      </w:r>
-      <w:proofErr w:type="spellStart"/>
-      <w:r>
-        <w:rPr>
-          <w:b/>
-          <w:color w:val="000000"/>
-        </w:rPr>
-        <w:t>EndMo</w:t>
-      </w:r>
-      <w:proofErr w:type="spellEnd"/>
-      <w:r>
-        <w:rPr>
-          <w:b/>
-          <w:color w:val="000000"/>
-        </w:rPr>
-        <w:t>}.</w:t>
+        <w:t>${StartMo} to ${EndMo}.</w:t>
       </w:r>
       <w:r>
         <w:br w:type="page"/>
@@ -21991,39 +21121,7 @@
           <w:b/>
           <w:color w:val="000000"/>
         </w:rPr>
-        <w:t>${</w:t>
-      </w:r>
-      <w:proofErr w:type="spellStart"/>
-      <w:r>
-        <w:rPr>
-          <w:b/>
-          <w:color w:val="000000"/>
-        </w:rPr>
-        <w:t>StartMo</w:t>
-      </w:r>
-      <w:proofErr w:type="spellEnd"/>
-      <w:r>
-        <w:rPr>
-          <w:b/>
-          <w:color w:val="000000"/>
-        </w:rPr>
-        <w:t>} to ${</w:t>
-      </w:r>
-      <w:proofErr w:type="spellStart"/>
-      <w:r>
-        <w:rPr>
-          <w:b/>
-          <w:color w:val="000000"/>
-        </w:rPr>
-        <w:t>EndMo</w:t>
-      </w:r>
-      <w:proofErr w:type="spellEnd"/>
-      <w:r>
-        <w:rPr>
-          <w:b/>
-          <w:color w:val="000000"/>
-        </w:rPr>
-        <w:t>}.</w:t>
+        <w:t>${StartMo} to ${EndMo}.</w:t>
       </w:r>
       <w:r>
         <w:rPr>
@@ -22119,39 +21217,7 @@
           <w:b/>
           <w:color w:val="000000"/>
         </w:rPr>
-        <w:t>${</w:t>
-      </w:r>
-      <w:proofErr w:type="spellStart"/>
-      <w:r>
-        <w:rPr>
-          <w:b/>
-          <w:color w:val="000000"/>
-        </w:rPr>
-        <w:t>StartMo</w:t>
-      </w:r>
-      <w:proofErr w:type="spellEnd"/>
-      <w:r>
-        <w:rPr>
-          <w:b/>
-          <w:color w:val="000000"/>
-        </w:rPr>
-        <w:t>} to ${</w:t>
-      </w:r>
-      <w:proofErr w:type="spellStart"/>
-      <w:r>
-        <w:rPr>
-          <w:b/>
-          <w:color w:val="000000"/>
-        </w:rPr>
-        <w:t>EndMo</w:t>
-      </w:r>
-      <w:proofErr w:type="spellEnd"/>
-      <w:r>
-        <w:rPr>
-          <w:b/>
-          <w:color w:val="000000"/>
-        </w:rPr>
-        <w:t>}.</w:t>
+        <w:t>${StartMo} to ${EndMo}.</w:t>
       </w:r>
       <w:r>
         <w:br w:type="page"/>
@@ -22256,39 +21322,7 @@
           <w:b/>
           <w:color w:val="000000"/>
         </w:rPr>
-        <w:t>${</w:t>
-      </w:r>
-      <w:proofErr w:type="spellStart"/>
-      <w:r>
-        <w:rPr>
-          <w:b/>
-          <w:color w:val="000000"/>
-        </w:rPr>
-        <w:t>StartMo</w:t>
-      </w:r>
-      <w:proofErr w:type="spellEnd"/>
-      <w:r>
-        <w:rPr>
-          <w:b/>
-          <w:color w:val="000000"/>
-        </w:rPr>
-        <w:t>} to ${</w:t>
-      </w:r>
-      <w:proofErr w:type="spellStart"/>
-      <w:r>
-        <w:rPr>
-          <w:b/>
-          <w:color w:val="000000"/>
-        </w:rPr>
-        <w:t>EndMo</w:t>
-      </w:r>
-      <w:proofErr w:type="spellEnd"/>
-      <w:r>
-        <w:rPr>
-          <w:b/>
-          <w:color w:val="000000"/>
-        </w:rPr>
-        <w:t>}.</w:t>
+        <w:t>${StartMo} to ${EndMo}.</w:t>
       </w:r>
       <w:r>
         <w:br w:type="page"/>
@@ -22381,39 +21415,7 @@
           <w:b/>
           <w:color w:val="000000"/>
         </w:rPr>
-        <w:t>${</w:t>
-      </w:r>
-      <w:proofErr w:type="spellStart"/>
-      <w:r>
-        <w:rPr>
-          <w:b/>
-          <w:color w:val="000000"/>
-        </w:rPr>
-        <w:t>StartMo</w:t>
-      </w:r>
-      <w:proofErr w:type="spellEnd"/>
-      <w:r>
-        <w:rPr>
-          <w:b/>
-          <w:color w:val="000000"/>
-        </w:rPr>
-        <w:t>} to ${</w:t>
-      </w:r>
-      <w:proofErr w:type="spellStart"/>
-      <w:r>
-        <w:rPr>
-          <w:b/>
-          <w:color w:val="000000"/>
-        </w:rPr>
-        <w:t>EndMo</w:t>
-      </w:r>
-      <w:proofErr w:type="spellEnd"/>
-      <w:r>
-        <w:rPr>
-          <w:b/>
-          <w:color w:val="000000"/>
-        </w:rPr>
-        <w:t>}.</w:t>
+        <w:t>${StartMo} to ${EndMo}.</w:t>
       </w:r>
       <w:r>
         <w:br w:type="page"/>
@@ -22526,39 +21528,7 @@
           <w:b/>
           <w:color w:val="000000"/>
         </w:rPr>
-        <w:t>${</w:t>
-      </w:r>
-      <w:proofErr w:type="spellStart"/>
-      <w:r>
-        <w:rPr>
-          <w:b/>
-          <w:color w:val="000000"/>
-        </w:rPr>
-        <w:t>StartMo</w:t>
-      </w:r>
-      <w:proofErr w:type="spellEnd"/>
-      <w:r>
-        <w:rPr>
-          <w:b/>
-          <w:color w:val="000000"/>
-        </w:rPr>
-        <w:t>} to ${</w:t>
-      </w:r>
-      <w:proofErr w:type="spellStart"/>
-      <w:r>
-        <w:rPr>
-          <w:b/>
-          <w:color w:val="000000"/>
-        </w:rPr>
-        <w:t>EndMo</w:t>
-      </w:r>
-      <w:proofErr w:type="spellEnd"/>
-      <w:r>
-        <w:rPr>
-          <w:b/>
-          <w:color w:val="000000"/>
-        </w:rPr>
-        <w:t>}.</w:t>
+        <w:t>${StartMo} to ${EndMo}.</w:t>
       </w:r>
       <w:r>
         <w:br w:type="page"/>
@@ -22651,39 +21621,7 @@
           <w:b/>
           <w:color w:val="000000"/>
         </w:rPr>
-        <w:t>${</w:t>
-      </w:r>
-      <w:proofErr w:type="spellStart"/>
-      <w:r>
-        <w:rPr>
-          <w:b/>
-          <w:color w:val="000000"/>
-        </w:rPr>
-        <w:t>StartMo</w:t>
-      </w:r>
-      <w:proofErr w:type="spellEnd"/>
-      <w:r>
-        <w:rPr>
-          <w:b/>
-          <w:color w:val="000000"/>
-        </w:rPr>
-        <w:t>} to ${</w:t>
-      </w:r>
-      <w:proofErr w:type="spellStart"/>
-      <w:r>
-        <w:rPr>
-          <w:b/>
-          <w:color w:val="000000"/>
-        </w:rPr>
-        <w:t>EndMo</w:t>
-      </w:r>
-      <w:proofErr w:type="spellEnd"/>
-      <w:r>
-        <w:rPr>
-          <w:b/>
-          <w:color w:val="000000"/>
-        </w:rPr>
-        <w:t>}.</w:t>
+        <w:t>${StartMo} to ${EndMo}.</w:t>
       </w:r>
       <w:r>
         <w:br w:type="page"/>
@@ -22982,15 +21920,7 @@
           <w:b/>
           <w:color w:val="000000"/>
         </w:rPr>
-        <w:t>: ${</w:t>
-      </w:r>
-      <w:proofErr w:type="spellStart"/>
-      <w:r>
-        <w:rPr>
-          <w:b/>
-          <w:color w:val="000000"/>
-        </w:rPr>
-        <w:t>S</w:t>
+        <w:t>: ${S</w:t>
       </w:r>
       <w:r>
         <w:rPr>
@@ -22999,21 +21929,12 @@
         </w:rPr>
         <w:t>tartMo</w:t>
       </w:r>
-      <w:proofErr w:type="spellEnd"/>
-      <w:r>
-        <w:rPr>
-          <w:b/>
-          <w:color w:val="000000"/>
-        </w:rPr>
-        <w:t>} to ${</w:t>
-      </w:r>
-      <w:proofErr w:type="spellStart"/>
-      <w:r>
-        <w:rPr>
-          <w:b/>
-          <w:color w:val="000000"/>
-        </w:rPr>
-        <w:t>E</w:t>
+      <w:r>
+        <w:rPr>
+          <w:b/>
+          <w:color w:val="000000"/>
+        </w:rPr>
+        <w:t>} to ${E</w:t>
       </w:r>
       <w:r>
         <w:rPr>
@@ -23022,7 +21943,6 @@
         </w:rPr>
         <w:t>ndMo</w:t>
       </w:r>
-      <w:proofErr w:type="spellEnd"/>
       <w:r>
         <w:rPr>
           <w:b/>

</xml_diff>